<commit_message>
Generator now works with DOMDocument and supports tables
</commit_message>
<xml_diff>
--- a/generator/data/template.docx
+++ b/generator/data/template.docx
@@ -22,14 +22,147 @@
       </w:r>
     </w:p>
     <w:p>
+      <w:r>
+        <w:t>{/foreach}</w:t>
+      </w:r>
+    </w:p>
+    <w:p/>
+    <w:tbl>
+      <w:tblPr>
+        <w:tblStyle w:val="Mkatabulky"/>
+        <w:tblW w:w="0" w:type="auto"/>
+        <w:tblLook w:val="04A0" w:firstRow="1" w:lastRow="0" w:firstColumn="1" w:lastColumn="0" w:noHBand="0" w:noVBand="1"/>
+      </w:tblPr>
+      <w:tblGrid>
+        <w:gridCol w:w="1842"/>
+        <w:gridCol w:w="1842"/>
+        <w:gridCol w:w="1842"/>
+        <w:gridCol w:w="1843"/>
+        <w:gridCol w:w="1843"/>
+      </w:tblGrid>
+      <w:tr>
+        <w:tc>
+          <w:tcPr>
+            <w:tcW w:w="9212" w:type="dxa"/>
+            <w:gridSpan w:val="5"/>
+          </w:tcPr>
+          <w:p>
+            <w:pPr>
+              <w:rPr>
+                <w:noProof/>
+              </w:rPr>
+            </w:pPr>
+            <w:r>
+              <w:rPr>
+                <w:noProof/>
+              </w:rPr>
+              <w:t>{foreach items as item}</w:t>
+            </w:r>
+          </w:p>
+        </w:tc>
+      </w:tr>
+      <w:tr>
+        <w:tc>
+          <w:tcPr>
+            <w:tcW w:w="1842" w:type="dxa"/>
+          </w:tcPr>
+          <w:p>
+            <w:pPr>
+              <w:rPr>
+                <w:noProof/>
+              </w:rPr>
+            </w:pPr>
+            <w:r>
+              <w:rPr>
+                <w:noProof/>
+              </w:rPr>
+              <w:t>{index}</w:t>
+            </w:r>
+          </w:p>
+        </w:tc>
+        <w:tc>
+          <w:tcPr>
+            <w:tcW w:w="1842" w:type="dxa"/>
+          </w:tcPr>
+          <w:p>
+            <w:pPr>
+              <w:rPr>
+                <w:noProof/>
+              </w:rPr>
+            </w:pPr>
+            <w:r>
+              <w:rPr>
+                <w:noProof/>
+              </w:rPr>
+              <w:t>{item.name}</w:t>
+            </w:r>
+          </w:p>
+        </w:tc>
+        <w:tc>
+          <w:tcPr>
+            <w:tcW w:w="1842" w:type="dxa"/>
+          </w:tcPr>
+          <w:p>
+            <w:pPr>
+              <w:rPr>
+                <w:noProof/>
+              </w:rPr>
+            </w:pPr>
+          </w:p>
+        </w:tc>
+        <w:tc>
+          <w:tcPr>
+            <w:tcW w:w="1843" w:type="dxa"/>
+          </w:tcPr>
+          <w:p>
+            <w:pPr>
+              <w:rPr>
+                <w:noProof/>
+              </w:rPr>
+            </w:pPr>
+          </w:p>
+        </w:tc>
+        <w:tc>
+          <w:tcPr>
+            <w:tcW w:w="1843" w:type="dxa"/>
+          </w:tcPr>
+          <w:p>
+            <w:pPr>
+              <w:rPr>
+                <w:noProof/>
+              </w:rPr>
+            </w:pPr>
+          </w:p>
+        </w:tc>
+      </w:tr>
+      <w:tr>
+        <w:tc>
+          <w:tcPr>
+            <w:tcW w:w="9212" w:type="dxa"/>
+            <w:gridSpan w:val="5"/>
+          </w:tcPr>
+          <w:p>
+            <w:pPr>
+              <w:rPr>
+                <w:noProof/>
+              </w:rPr>
+            </w:pPr>
+            <w:r>
+              <w:rPr>
+                <w:noProof/>
+              </w:rPr>
+              <w:t>{/foreach}</w:t>
+            </w:r>
+          </w:p>
+        </w:tc>
+      </w:tr>
+    </w:tbl>
+    <w:p>
       <w:pPr>
         <w:rPr>
           <w:noProof/>
         </w:rPr>
       </w:pPr>
-      <w:r>
-        <w:t>{/foreach}</w:t>
-      </w:r>
       <w:bookmarkStart w:id="0" w:name="_GoBack"/>
       <w:bookmarkEnd w:id="0"/>
     </w:p>
@@ -298,6 +431,25 @@
       <w:szCs w:val="28"/>
     </w:rPr>
   </w:style>
+  <w:style w:type="table" w:styleId="Mkatabulky">
+    <w:name w:val="Table Grid"/>
+    <w:basedOn w:val="Normlntabulka"/>
+    <w:uiPriority w:val="59"/>
+    <w:rsid w:val="008B65D4"/>
+    <w:pPr>
+      <w:spacing w:after="0" w:line="240" w:lineRule="auto"/>
+    </w:pPr>
+    <w:tblPr>
+      <w:tblBorders>
+        <w:top w:val="single" w:sz="4" w:space="0" w:color="auto"/>
+        <w:left w:val="single" w:sz="4" w:space="0" w:color="auto"/>
+        <w:bottom w:val="single" w:sz="4" w:space="0" w:color="auto"/>
+        <w:right w:val="single" w:sz="4" w:space="0" w:color="auto"/>
+        <w:insideH w:val="single" w:sz="4" w:space="0" w:color="auto"/>
+        <w:insideV w:val="single" w:sz="4" w:space="0" w:color="auto"/>
+      </w:tblBorders>
+    </w:tblPr>
+  </w:style>
 </w:styles>
 </file>
 
@@ -555,6 +707,25 @@
       <w:sz w:val="28"/>
       <w:szCs w:val="28"/>
     </w:rPr>
+  </w:style>
+  <w:style w:type="table" w:styleId="Mkatabulky">
+    <w:name w:val="Table Grid"/>
+    <w:basedOn w:val="Normlntabulka"/>
+    <w:uiPriority w:val="59"/>
+    <w:rsid w:val="008B65D4"/>
+    <w:pPr>
+      <w:spacing w:after="0" w:line="240" w:lineRule="auto"/>
+    </w:pPr>
+    <w:tblPr>
+      <w:tblBorders>
+        <w:top w:val="single" w:sz="4" w:space="0" w:color="auto"/>
+        <w:left w:val="single" w:sz="4" w:space="0" w:color="auto"/>
+        <w:bottom w:val="single" w:sz="4" w:space="0" w:color="auto"/>
+        <w:right w:val="single" w:sz="4" w:space="0" w:color="auto"/>
+        <w:insideH w:val="single" w:sz="4" w:space="0" w:color="auto"/>
+        <w:insideV w:val="single" w:sz="4" w:space="0" w:color="auto"/>
+      </w:tblBorders>
+    </w:tblPr>
   </w:style>
 </w:styles>
 </file>

</xml_diff>